<commit_message>
Corr for NiH TS 1.1 Template 30/10/2020
</commit_message>
<xml_diff>
--- a/Ghana Sandhi/GS-TS 2.1-2.6 Sanskrit.docx
+++ b/Ghana Sandhi/GS-TS 2.1-2.6 Sanskrit.docx
@@ -1,6 +1,6 @@
 
 <file path=word/document.xml><?xml version="1.0" encoding="utf-8"?>
-<w:document xmlns:wpc="http://schemas.microsoft.com/office/word/2010/wordprocessingCanvas" xmlns:cx="http://schemas.microsoft.com/office/drawing/2014/chartex" xmlns:cx1="http://schemas.microsoft.com/office/drawing/2015/9/8/chartex" xmlns:mc="http://schemas.openxmlformats.org/markup-compatibility/2006" xmlns:o="urn:schemas-microsoft-com:office:office" xmlns:r="http://schemas.openxmlformats.org/officeDocument/2006/relationships" xmlns:m="http://schemas.openxmlformats.org/officeDocument/2006/math" xmlns:v="urn:schemas-microsoft-com:vml" xmlns:wp14="http://schemas.microsoft.com/office/word/2010/wordprocessingDrawing" xmlns:wp="http://schemas.openxmlformats.org/drawingml/2006/wordprocessingDrawing" xmlns:w10="urn:schemas-microsoft-com:office:word" xmlns:w="http://schemas.openxmlformats.org/wordprocessingml/2006/main" xmlns:w14="http://schemas.microsoft.com/office/word/2010/wordml" xmlns:w15="http://schemas.microsoft.com/office/word/2012/wordml" xmlns:w16se="http://schemas.microsoft.com/office/word/2015/wordml/symex" xmlns:wpg="http://schemas.microsoft.com/office/word/2010/wordprocessingGroup" xmlns:wpi="http://schemas.microsoft.com/office/word/2010/wordprocessingInk" xmlns:wne="http://schemas.microsoft.com/office/word/2006/wordml" xmlns:wps="http://schemas.microsoft.com/office/word/2010/wordprocessingShape" mc:Ignorable="w14 w15 w16se wp14">
+<w:document xmlns:wpc="http://schemas.microsoft.com/office/word/2010/wordprocessingCanvas" xmlns:mc="http://schemas.openxmlformats.org/markup-compatibility/2006" xmlns:o="urn:schemas-microsoft-com:office:office" xmlns:r="http://schemas.openxmlformats.org/officeDocument/2006/relationships" xmlns:m="http://schemas.openxmlformats.org/officeDocument/2006/math" xmlns:v="urn:schemas-microsoft-com:vml" xmlns:wp14="http://schemas.microsoft.com/office/word/2010/wordprocessingDrawing" xmlns:wp="http://schemas.openxmlformats.org/drawingml/2006/wordprocessingDrawing" xmlns:w10="urn:schemas-microsoft-com:office:word" xmlns:w="http://schemas.openxmlformats.org/wordprocessingml/2006/main" xmlns:w14="http://schemas.microsoft.com/office/word/2010/wordml" xmlns:w15="http://schemas.microsoft.com/office/word/2012/wordml" xmlns:wpg="http://schemas.microsoft.com/office/word/2010/wordprocessingGroup" xmlns:wpi="http://schemas.microsoft.com/office/word/2010/wordprocessingInk" xmlns:wne="http://schemas.microsoft.com/office/word/2006/wordml" xmlns:wps="http://schemas.microsoft.com/office/word/2010/wordprocessingShape" mc:Ignorable="w14 w15 wp14">
   <w:body>
     <w:p>
       <w:pPr>
@@ -1703,8 +1703,8 @@
           <w:sz w:val="40"/>
         </w:rPr>
       </w:pPr>
-      <w:bookmarkStart w:id="0" w:name="_Toc51774748"/>
-      <w:bookmarkStart w:id="1" w:name="_Toc51774746"/>
+      <w:bookmarkStart w:id="0" w:name="_Toc51774746"/>
+      <w:bookmarkStart w:id="1" w:name="_Toc51774748"/>
       <w:proofErr w:type="spellStart"/>
       <w:r>
         <w:rPr>
@@ -1736,7 +1736,7 @@
         </w:rPr>
         <w:t xml:space="preserve"> </w:t>
       </w:r>
-      <w:bookmarkEnd w:id="1"/>
+      <w:bookmarkEnd w:id="0"/>
       <w:r>
         <w:rPr>
           <w:sz w:val="40"/>
@@ -1827,7 +1827,7 @@
       <w:bookmarkEnd w:id="2"/>
       <w:proofErr w:type="spellEnd"/>
     </w:p>
-    <w:bookmarkEnd w:id="0"/>
+    <w:bookmarkEnd w:id="1"/>
     <w:p>
       <w:pPr>
         <w:pStyle w:val="Heading3"/>
@@ -2358,33 +2358,7 @@
           <w:highlight w:val="yellow"/>
           <w:lang w:eastAsia="en-US" w:bidi="ar-SA"/>
         </w:rPr>
-        <w:t>MÇü</w:t>
-      </w:r>
-      <w:proofErr w:type="spellEnd"/>
-      <w:r>
-        <w:rPr>
-          <w:rFonts w:ascii="BRH Devanagari" w:eastAsiaTheme="minorHAnsi" w:hAnsi="BRH Devanagari" w:cs="BRH Devanagari"/>
-          <w:b/>
-          <w:color w:val="000000"/>
-          <w:sz w:val="36"/>
-          <w:szCs w:val="40"/>
-          <w:highlight w:val="yellow"/>
-          <w:lang w:eastAsia="en-US" w:bidi="ar-SA"/>
-        </w:rPr>
-        <w:t xml:space="preserve"> </w:t>
-      </w:r>
-      <w:proofErr w:type="spellStart"/>
-      <w:r>
-        <w:rPr>
-          <w:rFonts w:ascii="BRH Devanagari" w:eastAsiaTheme="minorHAnsi" w:hAnsi="BRH Devanagari" w:cs="BRH Devanagari"/>
-          <w:b/>
-          <w:color w:val="000000"/>
-          <w:sz w:val="36"/>
-          <w:szCs w:val="40"/>
-          <w:highlight w:val="yellow"/>
-          <w:lang w:eastAsia="en-US" w:bidi="ar-SA"/>
-        </w:rPr>
-        <w:t>mÉÇ</w:t>
+        <w:t>MÇümÉÇ</w:t>
       </w:r>
       <w:proofErr w:type="spellEnd"/>
       <w:r>
@@ -3055,7 +3029,6 @@
         </w:rPr>
         <w:t xml:space="preserve"> - </w:t>
       </w:r>
-      <w:proofErr w:type="gramStart"/>
       <w:r>
         <w:rPr>
           <w:rFonts w:ascii="Arial" w:hAnsi="Arial" w:cs="Arial"/>
@@ -3074,7 +3047,6 @@
         <w:t>[</w:t>
       </w:r>
       <w:proofErr w:type="spellStart"/>
-      <w:proofErr w:type="gramEnd"/>
       <w:r>
         <w:rPr>
           <w:rFonts w:ascii="BRH Devanagari" w:eastAsiaTheme="minorHAnsi" w:hAnsi="BRH Devanagari" w:cs="BRH Devanagari"/>
@@ -3574,20 +3546,8 @@
         </w:rPr>
         <w:t>MÇü</w:t>
       </w:r>
-      <w:proofErr w:type="spellEnd"/>
-      <w:r>
-        <w:rPr>
-          <w:rFonts w:ascii="BRH Devanagari" w:eastAsiaTheme="minorHAnsi" w:hAnsi="BRH Devanagari" w:cs="BRH Devanagari"/>
-          <w:b/>
-          <w:color w:val="000000"/>
-          <w:sz w:val="36"/>
-          <w:szCs w:val="40"/>
-          <w:highlight w:val="yellow"/>
-          <w:lang w:eastAsia="en-US" w:bidi="ar-SA"/>
-        </w:rPr>
-        <w:t xml:space="preserve"> </w:t>
-      </w:r>
-      <w:proofErr w:type="spellStart"/>
+      <w:bookmarkStart w:id="3" w:name="_GoBack"/>
+      <w:bookmarkEnd w:id="3"/>
       <w:r>
         <w:rPr>
           <w:rFonts w:ascii="BRH Devanagari" w:eastAsiaTheme="minorHAnsi" w:hAnsi="BRH Devanagari" w:cs="BRH Devanagari"/>
@@ -3731,7 +3691,6 @@
         </w:rPr>
         <w:t xml:space="preserve">2.1.2.8 </w:t>
       </w:r>
-      <w:proofErr w:type="gramStart"/>
       <w:r>
         <w:rPr>
           <w:rFonts w:ascii="Arial" w:hAnsi="Arial" w:cs="Arial"/>
@@ -3739,17 +3698,7 @@
           <w:sz w:val="24"/>
           <w:szCs w:val="24"/>
         </w:rPr>
-        <w:t>-  (</w:t>
-      </w:r>
-      <w:proofErr w:type="gramEnd"/>
-      <w:r>
-        <w:rPr>
-          <w:rFonts w:ascii="Arial" w:hAnsi="Arial" w:cs="Arial"/>
-          <w:b/>
-          <w:sz w:val="24"/>
-          <w:szCs w:val="24"/>
-        </w:rPr>
-        <w:t xml:space="preserve"> </w:t>
+        <w:t xml:space="preserve">-  ( </w:t>
       </w:r>
       <w:proofErr w:type="spellStart"/>
       <w:r>
@@ -4341,7 +4290,6 @@
         </w:rPr>
         <w:t xml:space="preserve">2.1.4.1 </w:t>
       </w:r>
-      <w:proofErr w:type="gramStart"/>
       <w:r>
         <w:rPr>
           <w:rFonts w:ascii="Arial" w:hAnsi="Arial" w:cs="Arial"/>
@@ -4357,16 +4305,7 @@
           <w:b/>
           <w:szCs w:val="24"/>
         </w:rPr>
-        <w:t>(</w:t>
-      </w:r>
-      <w:proofErr w:type="gramEnd"/>
-      <w:r>
-        <w:rPr>
-          <w:rFonts w:ascii="Arial" w:hAnsi="Arial" w:cs="Arial"/>
-          <w:b/>
-          <w:szCs w:val="24"/>
-        </w:rPr>
-        <w:t xml:space="preserve"> </w:t>
+        <w:t xml:space="preserve">( </w:t>
       </w:r>
       <w:r>
         <w:rPr>
@@ -4612,7 +4551,6 @@
         </w:rPr>
         <w:t xml:space="preserve"> </w:t>
       </w:r>
-      <w:proofErr w:type="gramStart"/>
       <w:r>
         <w:rPr>
           <w:rFonts w:ascii="Arial" w:hAnsi="Arial" w:cs="Arial"/>
@@ -4642,7 +4580,6 @@
         </w:rPr>
         <w:t>ò</w:t>
       </w:r>
-      <w:proofErr w:type="gramEnd"/>
       <w:r>
         <w:rPr>
           <w:rFonts w:ascii="BRH Devanagari" w:eastAsiaTheme="minorHAnsi" w:hAnsi="BRH Devanagari" w:cs="BRH Devanagari"/>
@@ -4811,17 +4748,7 @@
           <w:sz w:val="36"/>
           <w:szCs w:val="40"/>
         </w:rPr>
-        <w:t>ÆuÉ×þ‡</w:t>
-      </w:r>
-      <w:proofErr w:type="gramStart"/>
-      <w:r>
-        <w:rPr>
-          <w:rFonts w:ascii="BRH Devanagari Extra" w:hAnsi="BRH Devanagari Extra" w:cs="BRH Devanagari Extra"/>
-          <w:b/>
-          <w:sz w:val="36"/>
-          <w:szCs w:val="40"/>
-        </w:rPr>
-        <w:t>åû</w:t>
+        <w:t>ÆuÉ×þ‡åû</w:t>
       </w:r>
       <w:proofErr w:type="spellEnd"/>
       <w:r>
@@ -4830,16 +4757,7 @@
           <w:sz w:val="32"/>
           <w:szCs w:val="40"/>
         </w:rPr>
-        <w:t xml:space="preserve">  -</w:t>
-      </w:r>
-      <w:proofErr w:type="gramEnd"/>
-      <w:r>
-        <w:rPr>
-          <w:rFonts w:ascii="BRH Malayalam Extra" w:hAnsi="BRH Malayalam Extra" w:cs="BRH Devanagari Extra"/>
-          <w:sz w:val="32"/>
-          <w:szCs w:val="40"/>
-        </w:rPr>
-        <w:t xml:space="preserve"> </w:t>
+        <w:t xml:space="preserve">  - </w:t>
       </w:r>
       <w:r>
         <w:rPr>
@@ -7075,6 +6993,7 @@
         </w:rPr>
       </w:pPr>
       <w:proofErr w:type="spellStart"/>
+      <w:proofErr w:type="gramStart"/>
       <w:r>
         <w:rPr>
           <w:rFonts w:ascii="BRH Devanagari Extra" w:hAnsi="BRH Devanagari Extra" w:cs="BRH Devanagari Extra"/>
@@ -7108,6 +7027,7 @@
         <w:t>UxiÉÉÿiÉç</w:t>
       </w:r>
       <w:proofErr w:type="spellEnd"/>
+      <w:proofErr w:type="gramEnd"/>
       <w:r>
         <w:rPr>
           <w:rFonts w:ascii="BRH Devanagari Extra" w:hAnsi="BRH Devanagari Extra" w:cs="BRH Devanagari Extra"/>
@@ -7149,7 +7069,6 @@
         </w:rPr>
         <w:t xml:space="preserve">= </w:t>
       </w:r>
-      <w:proofErr w:type="gramStart"/>
       <w:r>
         <w:rPr>
           <w:rFonts w:ascii="BRH Devanagari Extra" w:hAnsi="BRH Devanagari Extra" w:cs="BRH Devanagari Extra"/>
@@ -7172,7 +7091,6 @@
         <w:t>ÌlÉUç</w:t>
       </w:r>
       <w:proofErr w:type="spellEnd"/>
-      <w:proofErr w:type="gramEnd"/>
       <w:r>
         <w:rPr>
           <w:rFonts w:ascii="BRH Devanagari" w:eastAsiaTheme="minorHAnsi" w:hAnsi="BRH Devanagari" w:cs="BRH Devanagari"/>
@@ -10409,6 +10327,7 @@
         </w:rPr>
       </w:pPr>
       <w:proofErr w:type="spellStart"/>
+      <w:proofErr w:type="gramStart"/>
       <w:r>
         <w:rPr>
           <w:rFonts w:ascii="BRH Devanagari Extra" w:hAnsi="BRH Devanagari Extra" w:cs="BRH Devanagari Extra"/>
@@ -10420,6 +10339,7 @@
         <w:t>rÉeÉþqÉÉlÉÈ</w:t>
       </w:r>
       <w:proofErr w:type="spellEnd"/>
+      <w:proofErr w:type="gramEnd"/>
       <w:r>
         <w:rPr>
           <w:rFonts w:ascii="BRH Devanagari Extra" w:hAnsi="BRH Devanagari Extra" w:cs="BRH Devanagari Extra"/>
@@ -10503,7 +10423,6 @@
         </w:rPr>
         <w:t xml:space="preserve">= </w:t>
       </w:r>
-      <w:proofErr w:type="gramStart"/>
       <w:r>
         <w:rPr>
           <w:rFonts w:ascii="BRH Devanagari Extra" w:hAnsi="BRH Devanagari Extra" w:cs="BRH Devanagari Extra"/>
@@ -10527,7 +10446,6 @@
         <w:t>rÉeÉþqÉÉlÉÉå</w:t>
       </w:r>
       <w:proofErr w:type="spellEnd"/>
-      <w:proofErr w:type="gramEnd"/>
       <w:r>
         <w:rPr>
           <w:rFonts w:ascii="BRH Devanagari Extra" w:eastAsiaTheme="minorHAnsi" w:hAnsi="BRH Devanagari Extra" w:cs="BRH Devanagari Extra"/>
@@ -10816,7 +10734,7 @@
           <w:u w:val="single"/>
         </w:rPr>
       </w:pPr>
-      <w:bookmarkStart w:id="3" w:name="_Toc51774749"/>
+      <w:bookmarkStart w:id="4" w:name="_Toc51774749"/>
       <w:r>
         <w:rPr>
           <w:b/>
@@ -10839,7 +10757,7 @@
         </w:rPr>
         <w:t>panchaati</w:t>
       </w:r>
-      <w:bookmarkEnd w:id="3"/>
+      <w:bookmarkEnd w:id="4"/>
       <w:proofErr w:type="spellEnd"/>
       <w:r>
         <w:rPr>
@@ -11893,7 +11811,6 @@
         </w:rPr>
         <w:t xml:space="preserve">. </w:t>
       </w:r>
-      <w:bookmarkStart w:id="4" w:name="_GoBack"/>
       <w:proofErr w:type="spellStart"/>
       <w:r>
         <w:rPr>
@@ -11999,16 +11916,7 @@
           <w:sz w:val="40"/>
           <w:szCs w:val="40"/>
         </w:rPr>
-        <w:t xml:space="preserve"> </w:t>
-      </w:r>
-      <w:bookmarkEnd w:id="4"/>
-      <w:r>
-        <w:rPr>
-          <w:rFonts w:ascii="BRH Devanagari Extra" w:hAnsi="BRH Devanagari Extra" w:cs="BRH Devanagari Extra"/>
-          <w:sz w:val="40"/>
-          <w:szCs w:val="40"/>
-        </w:rPr>
-        <w:t xml:space="preserve">- </w:t>
+        <w:t xml:space="preserve"> - </w:t>
       </w:r>
       <w:r>
         <w:rPr>
@@ -12237,7 +12145,7 @@
 </file>
 
 <file path=word/endnotes.xml><?xml version="1.0" encoding="utf-8"?>
-<w:endnotes xmlns:wpc="http://schemas.microsoft.com/office/word/2010/wordprocessingCanvas" xmlns:cx="http://schemas.microsoft.com/office/drawing/2014/chartex" xmlns:cx1="http://schemas.microsoft.com/office/drawing/2015/9/8/chartex" xmlns:mc="http://schemas.openxmlformats.org/markup-compatibility/2006" xmlns:o="urn:schemas-microsoft-com:office:office" xmlns:r="http://schemas.openxmlformats.org/officeDocument/2006/relationships" xmlns:m="http://schemas.openxmlformats.org/officeDocument/2006/math" xmlns:v="urn:schemas-microsoft-com:vml" xmlns:wp14="http://schemas.microsoft.com/office/word/2010/wordprocessingDrawing" xmlns:wp="http://schemas.openxmlformats.org/drawingml/2006/wordprocessingDrawing" xmlns:w10="urn:schemas-microsoft-com:office:word" xmlns:w="http://schemas.openxmlformats.org/wordprocessingml/2006/main" xmlns:w14="http://schemas.microsoft.com/office/word/2010/wordml" xmlns:w15="http://schemas.microsoft.com/office/word/2012/wordml" xmlns:w16se="http://schemas.microsoft.com/office/word/2015/wordml/symex" xmlns:wpg="http://schemas.microsoft.com/office/word/2010/wordprocessingGroup" xmlns:wpi="http://schemas.microsoft.com/office/word/2010/wordprocessingInk" xmlns:wne="http://schemas.microsoft.com/office/word/2006/wordml" xmlns:wps="http://schemas.microsoft.com/office/word/2010/wordprocessingShape" mc:Ignorable="w14 w15 w16se wp14">
+<w:endnotes xmlns:wpc="http://schemas.microsoft.com/office/word/2010/wordprocessingCanvas" xmlns:mc="http://schemas.openxmlformats.org/markup-compatibility/2006" xmlns:o="urn:schemas-microsoft-com:office:office" xmlns:r="http://schemas.openxmlformats.org/officeDocument/2006/relationships" xmlns:m="http://schemas.openxmlformats.org/officeDocument/2006/math" xmlns:v="urn:schemas-microsoft-com:vml" xmlns:wp14="http://schemas.microsoft.com/office/word/2010/wordprocessingDrawing" xmlns:wp="http://schemas.openxmlformats.org/drawingml/2006/wordprocessingDrawing" xmlns:w10="urn:schemas-microsoft-com:office:word" xmlns:w="http://schemas.openxmlformats.org/wordprocessingml/2006/main" xmlns:w14="http://schemas.microsoft.com/office/word/2010/wordml" xmlns:w15="http://schemas.microsoft.com/office/word/2012/wordml" xmlns:wpg="http://schemas.microsoft.com/office/word/2010/wordprocessingGroup" xmlns:wpi="http://schemas.microsoft.com/office/word/2010/wordprocessingInk" xmlns:wne="http://schemas.microsoft.com/office/word/2006/wordml" xmlns:wps="http://schemas.microsoft.com/office/word/2010/wordprocessingShape" mc:Ignorable="w14 w15 wp14">
   <w:endnote w:type="separator" w:id="-1">
     <w:p>
       <w:pPr>
@@ -12262,7 +12170,7 @@
 </file>
 
 <file path=word/footer1.xml><?xml version="1.0" encoding="utf-8"?>
-<w:ftr xmlns:wpc="http://schemas.microsoft.com/office/word/2010/wordprocessingCanvas" xmlns:cx="http://schemas.microsoft.com/office/drawing/2014/chartex" xmlns:cx1="http://schemas.microsoft.com/office/drawing/2015/9/8/chartex" xmlns:mc="http://schemas.openxmlformats.org/markup-compatibility/2006" xmlns:o="urn:schemas-microsoft-com:office:office" xmlns:r="http://schemas.openxmlformats.org/officeDocument/2006/relationships" xmlns:m="http://schemas.openxmlformats.org/officeDocument/2006/math" xmlns:v="urn:schemas-microsoft-com:vml" xmlns:wp14="http://schemas.microsoft.com/office/word/2010/wordprocessingDrawing" xmlns:wp="http://schemas.openxmlformats.org/drawingml/2006/wordprocessingDrawing" xmlns:w10="urn:schemas-microsoft-com:office:word" xmlns:w="http://schemas.openxmlformats.org/wordprocessingml/2006/main" xmlns:w14="http://schemas.microsoft.com/office/word/2010/wordml" xmlns:w15="http://schemas.microsoft.com/office/word/2012/wordml" xmlns:w16se="http://schemas.microsoft.com/office/word/2015/wordml/symex" xmlns:wpg="http://schemas.microsoft.com/office/word/2010/wordprocessingGroup" xmlns:wpi="http://schemas.microsoft.com/office/word/2010/wordprocessingInk" xmlns:wne="http://schemas.microsoft.com/office/word/2006/wordml" xmlns:wps="http://schemas.microsoft.com/office/word/2010/wordprocessingShape" mc:Ignorable="w14 w15 w16se wp14">
+<w:ftr xmlns:wpc="http://schemas.microsoft.com/office/word/2010/wordprocessingCanvas" xmlns:mc="http://schemas.openxmlformats.org/markup-compatibility/2006" xmlns:o="urn:schemas-microsoft-com:office:office" xmlns:r="http://schemas.openxmlformats.org/officeDocument/2006/relationships" xmlns:m="http://schemas.openxmlformats.org/officeDocument/2006/math" xmlns:v="urn:schemas-microsoft-com:vml" xmlns:wp14="http://schemas.microsoft.com/office/word/2010/wordprocessingDrawing" xmlns:wp="http://schemas.openxmlformats.org/drawingml/2006/wordprocessingDrawing" xmlns:w10="urn:schemas-microsoft-com:office:word" xmlns:w="http://schemas.openxmlformats.org/wordprocessingml/2006/main" xmlns:w14="http://schemas.microsoft.com/office/word/2010/wordml" xmlns:w15="http://schemas.microsoft.com/office/word/2012/wordml" xmlns:wpg="http://schemas.microsoft.com/office/word/2010/wordprocessingGroup" xmlns:wpi="http://schemas.microsoft.com/office/word/2010/wordprocessingInk" xmlns:wne="http://schemas.microsoft.com/office/word/2006/wordml" xmlns:wps="http://schemas.microsoft.com/office/word/2010/wordprocessingShape" mc:Ignorable="w14 w15 wp14">
   <w:p>
     <w:pPr>
       <w:pBdr>
@@ -12352,7 +12260,7 @@
         <w:sz w:val="28"/>
         <w:szCs w:val="28"/>
       </w:rPr>
-      <w:t>6</w:t>
+      <w:t>2</w:t>
     </w:r>
     <w:r>
       <w:rPr>
@@ -12446,7 +12354,7 @@
 </file>
 
 <file path=word/footer2.xml><?xml version="1.0" encoding="utf-8"?>
-<w:ftr xmlns:wpc="http://schemas.microsoft.com/office/word/2010/wordprocessingCanvas" xmlns:cx="http://schemas.microsoft.com/office/drawing/2014/chartex" xmlns:cx1="http://schemas.microsoft.com/office/drawing/2015/9/8/chartex" xmlns:mc="http://schemas.openxmlformats.org/markup-compatibility/2006" xmlns:o="urn:schemas-microsoft-com:office:office" xmlns:r="http://schemas.openxmlformats.org/officeDocument/2006/relationships" xmlns:m="http://schemas.openxmlformats.org/officeDocument/2006/math" xmlns:v="urn:schemas-microsoft-com:vml" xmlns:wp14="http://schemas.microsoft.com/office/word/2010/wordprocessingDrawing" xmlns:wp="http://schemas.openxmlformats.org/drawingml/2006/wordprocessingDrawing" xmlns:w10="urn:schemas-microsoft-com:office:word" xmlns:w="http://schemas.openxmlformats.org/wordprocessingml/2006/main" xmlns:w14="http://schemas.microsoft.com/office/word/2010/wordml" xmlns:w15="http://schemas.microsoft.com/office/word/2012/wordml" xmlns:w16se="http://schemas.microsoft.com/office/word/2015/wordml/symex" xmlns:wpg="http://schemas.microsoft.com/office/word/2010/wordprocessingGroup" xmlns:wpi="http://schemas.microsoft.com/office/word/2010/wordprocessingInk" xmlns:wne="http://schemas.microsoft.com/office/word/2006/wordml" xmlns:wps="http://schemas.microsoft.com/office/word/2010/wordprocessingShape" mc:Ignorable="w14 w15 w16se wp14">
+<w:ftr xmlns:wpc="http://schemas.microsoft.com/office/word/2010/wordprocessingCanvas" xmlns:mc="http://schemas.openxmlformats.org/markup-compatibility/2006" xmlns:o="urn:schemas-microsoft-com:office:office" xmlns:r="http://schemas.openxmlformats.org/officeDocument/2006/relationships" xmlns:m="http://schemas.openxmlformats.org/officeDocument/2006/math" xmlns:v="urn:schemas-microsoft-com:vml" xmlns:wp14="http://schemas.microsoft.com/office/word/2010/wordprocessingDrawing" xmlns:wp="http://schemas.openxmlformats.org/drawingml/2006/wordprocessingDrawing" xmlns:w10="urn:schemas-microsoft-com:office:word" xmlns:w="http://schemas.openxmlformats.org/wordprocessingml/2006/main" xmlns:w14="http://schemas.microsoft.com/office/word/2010/wordml" xmlns:w15="http://schemas.microsoft.com/office/word/2012/wordml" xmlns:wpg="http://schemas.microsoft.com/office/word/2010/wordprocessingGroup" xmlns:wpi="http://schemas.microsoft.com/office/word/2010/wordprocessingInk" xmlns:wne="http://schemas.microsoft.com/office/word/2006/wordml" xmlns:wps="http://schemas.microsoft.com/office/word/2010/wordprocessingShape" mc:Ignorable="w14 w15 wp14">
   <w:p>
     <w:pPr>
       <w:pBdr>
@@ -12549,7 +12457,7 @@
         <w:sz w:val="28"/>
         <w:szCs w:val="28"/>
       </w:rPr>
-      <w:t>7</w:t>
+      <w:t>3</w:t>
     </w:r>
     <w:r>
       <w:rPr>
@@ -12632,7 +12540,7 @@
 </file>
 
 <file path=word/footer3.xml><?xml version="1.0" encoding="utf-8"?>
-<w:ftr xmlns:wpc="http://schemas.microsoft.com/office/word/2010/wordprocessingCanvas" xmlns:cx="http://schemas.microsoft.com/office/drawing/2014/chartex" xmlns:cx1="http://schemas.microsoft.com/office/drawing/2015/9/8/chartex" xmlns:mc="http://schemas.openxmlformats.org/markup-compatibility/2006" xmlns:o="urn:schemas-microsoft-com:office:office" xmlns:r="http://schemas.openxmlformats.org/officeDocument/2006/relationships" xmlns:m="http://schemas.openxmlformats.org/officeDocument/2006/math" xmlns:v="urn:schemas-microsoft-com:vml" xmlns:wp14="http://schemas.microsoft.com/office/word/2010/wordprocessingDrawing" xmlns:wp="http://schemas.openxmlformats.org/drawingml/2006/wordprocessingDrawing" xmlns:w10="urn:schemas-microsoft-com:office:word" xmlns:w="http://schemas.openxmlformats.org/wordprocessingml/2006/main" xmlns:w14="http://schemas.microsoft.com/office/word/2010/wordml" xmlns:w15="http://schemas.microsoft.com/office/word/2012/wordml" xmlns:w16se="http://schemas.microsoft.com/office/word/2015/wordml/symex" xmlns:wpg="http://schemas.microsoft.com/office/word/2010/wordprocessingGroup" xmlns:wpi="http://schemas.microsoft.com/office/word/2010/wordprocessingInk" xmlns:wne="http://schemas.microsoft.com/office/word/2006/wordml" xmlns:wps="http://schemas.microsoft.com/office/word/2010/wordprocessingShape" mc:Ignorable="w14 w15 w16se wp14">
+<w:ftr xmlns:wpc="http://schemas.microsoft.com/office/word/2010/wordprocessingCanvas" xmlns:mc="http://schemas.openxmlformats.org/markup-compatibility/2006" xmlns:o="urn:schemas-microsoft-com:office:office" xmlns:r="http://schemas.openxmlformats.org/officeDocument/2006/relationships" xmlns:m="http://schemas.openxmlformats.org/officeDocument/2006/math" xmlns:v="urn:schemas-microsoft-com:vml" xmlns:wp14="http://schemas.microsoft.com/office/word/2010/wordprocessingDrawing" xmlns:wp="http://schemas.openxmlformats.org/drawingml/2006/wordprocessingDrawing" xmlns:w10="urn:schemas-microsoft-com:office:word" xmlns:w="http://schemas.openxmlformats.org/wordprocessingml/2006/main" xmlns:w14="http://schemas.microsoft.com/office/word/2010/wordml" xmlns:w15="http://schemas.microsoft.com/office/word/2012/wordml" xmlns:wpg="http://schemas.microsoft.com/office/word/2010/wordprocessingGroup" xmlns:wpi="http://schemas.microsoft.com/office/word/2010/wordprocessingInk" xmlns:wne="http://schemas.microsoft.com/office/word/2006/wordml" xmlns:wps="http://schemas.microsoft.com/office/word/2010/wordprocessingShape" mc:Ignorable="w14 w15 wp14">
   <w:p>
     <w:pPr>
       <w:pBdr>
@@ -12736,7 +12644,7 @@
 </file>
 
 <file path=word/footer4.xml><?xml version="1.0" encoding="utf-8"?>
-<w:ftr xmlns:wpc="http://schemas.microsoft.com/office/word/2010/wordprocessingCanvas" xmlns:cx="http://schemas.microsoft.com/office/drawing/2014/chartex" xmlns:cx1="http://schemas.microsoft.com/office/drawing/2015/9/8/chartex" xmlns:mc="http://schemas.openxmlformats.org/markup-compatibility/2006" xmlns:o="urn:schemas-microsoft-com:office:office" xmlns:r="http://schemas.openxmlformats.org/officeDocument/2006/relationships" xmlns:m="http://schemas.openxmlformats.org/officeDocument/2006/math" xmlns:v="urn:schemas-microsoft-com:vml" xmlns:wp14="http://schemas.microsoft.com/office/word/2010/wordprocessingDrawing" xmlns:wp="http://schemas.openxmlformats.org/drawingml/2006/wordprocessingDrawing" xmlns:w10="urn:schemas-microsoft-com:office:word" xmlns:w="http://schemas.openxmlformats.org/wordprocessingml/2006/main" xmlns:w14="http://schemas.microsoft.com/office/word/2010/wordml" xmlns:w15="http://schemas.microsoft.com/office/word/2012/wordml" xmlns:w16se="http://schemas.microsoft.com/office/word/2015/wordml/symex" xmlns:wpg="http://schemas.microsoft.com/office/word/2010/wordprocessingGroup" xmlns:wpi="http://schemas.microsoft.com/office/word/2010/wordprocessingInk" xmlns:wne="http://schemas.microsoft.com/office/word/2006/wordml" xmlns:wps="http://schemas.microsoft.com/office/word/2010/wordprocessingShape" mc:Ignorable="w14 w15 w16se wp14">
+<w:ftr xmlns:wpc="http://schemas.microsoft.com/office/word/2010/wordprocessingCanvas" xmlns:mc="http://schemas.openxmlformats.org/markup-compatibility/2006" xmlns:o="urn:schemas-microsoft-com:office:office" xmlns:r="http://schemas.openxmlformats.org/officeDocument/2006/relationships" xmlns:m="http://schemas.openxmlformats.org/officeDocument/2006/math" xmlns:v="urn:schemas-microsoft-com:vml" xmlns:wp14="http://schemas.microsoft.com/office/word/2010/wordprocessingDrawing" xmlns:wp="http://schemas.openxmlformats.org/drawingml/2006/wordprocessingDrawing" xmlns:w10="urn:schemas-microsoft-com:office:word" xmlns:w="http://schemas.openxmlformats.org/wordprocessingml/2006/main" xmlns:w14="http://schemas.microsoft.com/office/word/2010/wordml" xmlns:w15="http://schemas.microsoft.com/office/word/2012/wordml" xmlns:wpg="http://schemas.microsoft.com/office/word/2010/wordprocessingGroup" xmlns:wpi="http://schemas.microsoft.com/office/word/2010/wordprocessingInk" xmlns:wne="http://schemas.microsoft.com/office/word/2006/wordml" xmlns:wps="http://schemas.microsoft.com/office/word/2010/wordprocessingShape" mc:Ignorable="w14 w15 wp14">
   <w:p>
     <w:pPr>
       <w:pBdr>
@@ -12924,7 +12832,7 @@
 </file>
 
 <file path=word/footer5.xml><?xml version="1.0" encoding="utf-8"?>
-<w:ftr xmlns:wpc="http://schemas.microsoft.com/office/word/2010/wordprocessingCanvas" xmlns:cx="http://schemas.microsoft.com/office/drawing/2014/chartex" xmlns:cx1="http://schemas.microsoft.com/office/drawing/2015/9/8/chartex" xmlns:mc="http://schemas.openxmlformats.org/markup-compatibility/2006" xmlns:o="urn:schemas-microsoft-com:office:office" xmlns:r="http://schemas.openxmlformats.org/officeDocument/2006/relationships" xmlns:m="http://schemas.openxmlformats.org/officeDocument/2006/math" xmlns:v="urn:schemas-microsoft-com:vml" xmlns:wp14="http://schemas.microsoft.com/office/word/2010/wordprocessingDrawing" xmlns:wp="http://schemas.openxmlformats.org/drawingml/2006/wordprocessingDrawing" xmlns:w10="urn:schemas-microsoft-com:office:word" xmlns:w="http://schemas.openxmlformats.org/wordprocessingml/2006/main" xmlns:w14="http://schemas.microsoft.com/office/word/2010/wordml" xmlns:w15="http://schemas.microsoft.com/office/word/2012/wordml" xmlns:w16se="http://schemas.microsoft.com/office/word/2015/wordml/symex" xmlns:wpg="http://schemas.microsoft.com/office/word/2010/wordprocessingGroup" xmlns:wpi="http://schemas.microsoft.com/office/word/2010/wordprocessingInk" xmlns:wne="http://schemas.microsoft.com/office/word/2006/wordml" xmlns:wps="http://schemas.microsoft.com/office/word/2010/wordprocessingShape" mc:Ignorable="w14 w15 w16se wp14">
+<w:ftr xmlns:wpc="http://schemas.microsoft.com/office/word/2010/wordprocessingCanvas" xmlns:mc="http://schemas.openxmlformats.org/markup-compatibility/2006" xmlns:o="urn:schemas-microsoft-com:office:office" xmlns:r="http://schemas.openxmlformats.org/officeDocument/2006/relationships" xmlns:m="http://schemas.openxmlformats.org/officeDocument/2006/math" xmlns:v="urn:schemas-microsoft-com:vml" xmlns:wp14="http://schemas.microsoft.com/office/word/2010/wordprocessingDrawing" xmlns:wp="http://schemas.openxmlformats.org/drawingml/2006/wordprocessingDrawing" xmlns:w10="urn:schemas-microsoft-com:office:word" xmlns:w="http://schemas.openxmlformats.org/wordprocessingml/2006/main" xmlns:w14="http://schemas.microsoft.com/office/word/2010/wordml" xmlns:w15="http://schemas.microsoft.com/office/word/2012/wordml" xmlns:wpg="http://schemas.microsoft.com/office/word/2010/wordprocessingGroup" xmlns:wpi="http://schemas.microsoft.com/office/word/2010/wordprocessingInk" xmlns:wne="http://schemas.microsoft.com/office/word/2006/wordml" xmlns:wps="http://schemas.microsoft.com/office/word/2010/wordprocessingShape" mc:Ignorable="w14 w15 wp14">
   <w:p>
     <w:pPr>
       <w:pBdr>
@@ -13112,7 +13020,7 @@
 </file>
 
 <file path=word/footnotes.xml><?xml version="1.0" encoding="utf-8"?>
-<w:footnotes xmlns:wpc="http://schemas.microsoft.com/office/word/2010/wordprocessingCanvas" xmlns:cx="http://schemas.microsoft.com/office/drawing/2014/chartex" xmlns:cx1="http://schemas.microsoft.com/office/drawing/2015/9/8/chartex" xmlns:mc="http://schemas.openxmlformats.org/markup-compatibility/2006" xmlns:o="urn:schemas-microsoft-com:office:office" xmlns:r="http://schemas.openxmlformats.org/officeDocument/2006/relationships" xmlns:m="http://schemas.openxmlformats.org/officeDocument/2006/math" xmlns:v="urn:schemas-microsoft-com:vml" xmlns:wp14="http://schemas.microsoft.com/office/word/2010/wordprocessingDrawing" xmlns:wp="http://schemas.openxmlformats.org/drawingml/2006/wordprocessingDrawing" xmlns:w10="urn:schemas-microsoft-com:office:word" xmlns:w="http://schemas.openxmlformats.org/wordprocessingml/2006/main" xmlns:w14="http://schemas.microsoft.com/office/word/2010/wordml" xmlns:w15="http://schemas.microsoft.com/office/word/2012/wordml" xmlns:w16se="http://schemas.microsoft.com/office/word/2015/wordml/symex" xmlns:wpg="http://schemas.microsoft.com/office/word/2010/wordprocessingGroup" xmlns:wpi="http://schemas.microsoft.com/office/word/2010/wordprocessingInk" xmlns:wne="http://schemas.microsoft.com/office/word/2006/wordml" xmlns:wps="http://schemas.microsoft.com/office/word/2010/wordprocessingShape" mc:Ignorable="w14 w15 w16se wp14">
+<w:footnotes xmlns:wpc="http://schemas.microsoft.com/office/word/2010/wordprocessingCanvas" xmlns:mc="http://schemas.openxmlformats.org/markup-compatibility/2006" xmlns:o="urn:schemas-microsoft-com:office:office" xmlns:r="http://schemas.openxmlformats.org/officeDocument/2006/relationships" xmlns:m="http://schemas.openxmlformats.org/officeDocument/2006/math" xmlns:v="urn:schemas-microsoft-com:vml" xmlns:wp14="http://schemas.microsoft.com/office/word/2010/wordprocessingDrawing" xmlns:wp="http://schemas.openxmlformats.org/drawingml/2006/wordprocessingDrawing" xmlns:w10="urn:schemas-microsoft-com:office:word" xmlns:w="http://schemas.openxmlformats.org/wordprocessingml/2006/main" xmlns:w14="http://schemas.microsoft.com/office/word/2010/wordml" xmlns:w15="http://schemas.microsoft.com/office/word/2012/wordml" xmlns:wpg="http://schemas.microsoft.com/office/word/2010/wordprocessingGroup" xmlns:wpi="http://schemas.microsoft.com/office/word/2010/wordprocessingInk" xmlns:wne="http://schemas.microsoft.com/office/word/2006/wordml" xmlns:wps="http://schemas.microsoft.com/office/word/2010/wordprocessingShape" mc:Ignorable="w14 w15 wp14">
   <w:footnote w:type="separator" w:id="-1">
     <w:p>
       <w:pPr>
@@ -13137,7 +13045,7 @@
 </file>
 
 <file path=word/header1.xml><?xml version="1.0" encoding="utf-8"?>
-<w:hdr xmlns:wpc="http://schemas.microsoft.com/office/word/2010/wordprocessingCanvas" xmlns:cx="http://schemas.microsoft.com/office/drawing/2014/chartex" xmlns:cx1="http://schemas.microsoft.com/office/drawing/2015/9/8/chartex" xmlns:mc="http://schemas.openxmlformats.org/markup-compatibility/2006" xmlns:o="urn:schemas-microsoft-com:office:office" xmlns:r="http://schemas.openxmlformats.org/officeDocument/2006/relationships" xmlns:m="http://schemas.openxmlformats.org/officeDocument/2006/math" xmlns:v="urn:schemas-microsoft-com:vml" xmlns:wp14="http://schemas.microsoft.com/office/word/2010/wordprocessingDrawing" xmlns:wp="http://schemas.openxmlformats.org/drawingml/2006/wordprocessingDrawing" xmlns:w10="urn:schemas-microsoft-com:office:word" xmlns:w="http://schemas.openxmlformats.org/wordprocessingml/2006/main" xmlns:w14="http://schemas.microsoft.com/office/word/2010/wordml" xmlns:w15="http://schemas.microsoft.com/office/word/2012/wordml" xmlns:w16se="http://schemas.microsoft.com/office/word/2015/wordml/symex" xmlns:wpg="http://schemas.microsoft.com/office/word/2010/wordprocessingGroup" xmlns:wpi="http://schemas.microsoft.com/office/word/2010/wordprocessingInk" xmlns:wne="http://schemas.microsoft.com/office/word/2006/wordml" xmlns:wps="http://schemas.microsoft.com/office/word/2010/wordprocessingShape" mc:Ignorable="w14 w15 w16se wp14">
+<w:hdr xmlns:wpc="http://schemas.microsoft.com/office/word/2010/wordprocessingCanvas" xmlns:mc="http://schemas.openxmlformats.org/markup-compatibility/2006" xmlns:o="urn:schemas-microsoft-com:office:office" xmlns:r="http://schemas.openxmlformats.org/officeDocument/2006/relationships" xmlns:m="http://schemas.openxmlformats.org/officeDocument/2006/math" xmlns:v="urn:schemas-microsoft-com:vml" xmlns:wp14="http://schemas.microsoft.com/office/word/2010/wordprocessingDrawing" xmlns:wp="http://schemas.openxmlformats.org/drawingml/2006/wordprocessingDrawing" xmlns:w10="urn:schemas-microsoft-com:office:word" xmlns:w="http://schemas.openxmlformats.org/wordprocessingml/2006/main" xmlns:w14="http://schemas.microsoft.com/office/word/2010/wordml" xmlns:w15="http://schemas.microsoft.com/office/word/2012/wordml" xmlns:wpg="http://schemas.microsoft.com/office/word/2010/wordprocessingGroup" xmlns:wpi="http://schemas.microsoft.com/office/word/2010/wordprocessingInk" xmlns:wne="http://schemas.microsoft.com/office/word/2006/wordml" xmlns:wps="http://schemas.microsoft.com/office/word/2010/wordprocessingShape" mc:Ignorable="w14 w15 wp14">
   <w:p>
     <w:pPr>
       <w:pBdr>
@@ -13174,7 +13082,7 @@
 </file>
 
 <file path=word/header2.xml><?xml version="1.0" encoding="utf-8"?>
-<w:hdr xmlns:wpc="http://schemas.microsoft.com/office/word/2010/wordprocessingCanvas" xmlns:cx="http://schemas.microsoft.com/office/drawing/2014/chartex" xmlns:cx1="http://schemas.microsoft.com/office/drawing/2015/9/8/chartex" xmlns:mc="http://schemas.openxmlformats.org/markup-compatibility/2006" xmlns:o="urn:schemas-microsoft-com:office:office" xmlns:r="http://schemas.openxmlformats.org/officeDocument/2006/relationships" xmlns:m="http://schemas.openxmlformats.org/officeDocument/2006/math" xmlns:v="urn:schemas-microsoft-com:vml" xmlns:wp14="http://schemas.microsoft.com/office/word/2010/wordprocessingDrawing" xmlns:wp="http://schemas.openxmlformats.org/drawingml/2006/wordprocessingDrawing" xmlns:w10="urn:schemas-microsoft-com:office:word" xmlns:w="http://schemas.openxmlformats.org/wordprocessingml/2006/main" xmlns:w14="http://schemas.microsoft.com/office/word/2010/wordml" xmlns:w15="http://schemas.microsoft.com/office/word/2012/wordml" xmlns:w16se="http://schemas.microsoft.com/office/word/2015/wordml/symex" xmlns:wpg="http://schemas.microsoft.com/office/word/2010/wordprocessingGroup" xmlns:wpi="http://schemas.microsoft.com/office/word/2010/wordprocessingInk" xmlns:wne="http://schemas.microsoft.com/office/word/2006/wordml" xmlns:wps="http://schemas.microsoft.com/office/word/2010/wordprocessingShape" mc:Ignorable="w14 w15 w16se wp14">
+<w:hdr xmlns:wpc="http://schemas.microsoft.com/office/word/2010/wordprocessingCanvas" xmlns:mc="http://schemas.openxmlformats.org/markup-compatibility/2006" xmlns:o="urn:schemas-microsoft-com:office:office" xmlns:r="http://schemas.openxmlformats.org/officeDocument/2006/relationships" xmlns:m="http://schemas.openxmlformats.org/officeDocument/2006/math" xmlns:v="urn:schemas-microsoft-com:vml" xmlns:wp14="http://schemas.microsoft.com/office/word/2010/wordprocessingDrawing" xmlns:wp="http://schemas.openxmlformats.org/drawingml/2006/wordprocessingDrawing" xmlns:w10="urn:schemas-microsoft-com:office:word" xmlns:w="http://schemas.openxmlformats.org/wordprocessingml/2006/main" xmlns:w14="http://schemas.microsoft.com/office/word/2010/wordml" xmlns:w15="http://schemas.microsoft.com/office/word/2012/wordml" xmlns:wpg="http://schemas.microsoft.com/office/word/2010/wordprocessingGroup" xmlns:wpi="http://schemas.microsoft.com/office/word/2010/wordprocessingInk" xmlns:wne="http://schemas.microsoft.com/office/word/2006/wordml" xmlns:wps="http://schemas.microsoft.com/office/word/2010/wordprocessingShape" mc:Ignorable="w14 w15 wp14">
   <w:p>
     <w:pPr>
       <w:widowControl w:val="0"/>
@@ -13195,6 +13103,7 @@
       </w:rPr>
     </w:pPr>
     <w:proofErr w:type="spellStart"/>
+    <w:proofErr w:type="gramStart"/>
     <w:r>
       <w:rPr>
         <w:rFonts w:ascii="BRH Devanagari RN" w:eastAsiaTheme="minorHAnsi" w:hAnsi="BRH Devanagari RN" w:cs="BRH Devanagari"/>
@@ -13207,6 +13116,7 @@
       <w:t>bÉlÉxÉÎlkÉÈ</w:t>
     </w:r>
     <w:proofErr w:type="spellEnd"/>
+    <w:proofErr w:type="gramEnd"/>
     <w:r>
       <w:rPr>
         <w:rFonts w:ascii="BRH Devanagari RN" w:hAnsi="BRH Devanagari RN" w:cs="BRH Devanagari Extra"/>
@@ -13320,7 +13230,6 @@
       <w:t xml:space="preserve"> </w:t>
     </w:r>
     <w:proofErr w:type="spellStart"/>
-    <w:proofErr w:type="gramStart"/>
     <w:r>
       <w:rPr>
         <w:rFonts w:ascii="BRH Devanagari RN" w:hAnsi="BRH Devanagari RN" w:cs="BRH Devanagari Extra"/>
@@ -13344,27 +13253,14 @@
         <w:szCs w:val="40"/>
         <w:lang w:bidi="ar-SA"/>
       </w:rPr>
-      <w:t xml:space="preserve">  (</w:t>
-    </w:r>
-    <w:proofErr w:type="gramEnd"/>
-    <w:r>
-      <w:rPr>
-        <w:rFonts w:ascii="BRH Devanagari RN" w:hAnsi="BRH Devanagari RN" w:cs="BRH Devanagari Extra"/>
-        <w:b/>
-        <w:bCs/>
-        <w:color w:val="000000"/>
-        <w:sz w:val="36"/>
-        <w:szCs w:val="40"/>
-        <w:lang w:bidi="ar-SA"/>
-      </w:rPr>
-      <w:t>2.1)</w:t>
+      <w:t xml:space="preserve">  (2.1)</w:t>
     </w:r>
   </w:p>
 </w:hdr>
 </file>
 
 <file path=word/header3.xml><?xml version="1.0" encoding="utf-8"?>
-<w:hdr xmlns:wpc="http://schemas.microsoft.com/office/word/2010/wordprocessingCanvas" xmlns:cx="http://schemas.microsoft.com/office/drawing/2014/chartex" xmlns:cx1="http://schemas.microsoft.com/office/drawing/2015/9/8/chartex" xmlns:mc="http://schemas.openxmlformats.org/markup-compatibility/2006" xmlns:o="urn:schemas-microsoft-com:office:office" xmlns:r="http://schemas.openxmlformats.org/officeDocument/2006/relationships" xmlns:m="http://schemas.openxmlformats.org/officeDocument/2006/math" xmlns:v="urn:schemas-microsoft-com:vml" xmlns:wp14="http://schemas.microsoft.com/office/word/2010/wordprocessingDrawing" xmlns:wp="http://schemas.openxmlformats.org/drawingml/2006/wordprocessingDrawing" xmlns:w10="urn:schemas-microsoft-com:office:word" xmlns:w="http://schemas.openxmlformats.org/wordprocessingml/2006/main" xmlns:w14="http://schemas.microsoft.com/office/word/2010/wordml" xmlns:w15="http://schemas.microsoft.com/office/word/2012/wordml" xmlns:w16se="http://schemas.microsoft.com/office/word/2015/wordml/symex" xmlns:wpg="http://schemas.microsoft.com/office/word/2010/wordprocessingGroup" xmlns:wpi="http://schemas.microsoft.com/office/word/2010/wordprocessingInk" xmlns:wne="http://schemas.microsoft.com/office/word/2006/wordml" xmlns:wps="http://schemas.microsoft.com/office/word/2010/wordprocessingShape" mc:Ignorable="w14 w15 w16se wp14">
+<w:hdr xmlns:wpc="http://schemas.microsoft.com/office/word/2010/wordprocessingCanvas" xmlns:mc="http://schemas.openxmlformats.org/markup-compatibility/2006" xmlns:o="urn:schemas-microsoft-com:office:office" xmlns:r="http://schemas.openxmlformats.org/officeDocument/2006/relationships" xmlns:m="http://schemas.openxmlformats.org/officeDocument/2006/math" xmlns:v="urn:schemas-microsoft-com:vml" xmlns:wp14="http://schemas.microsoft.com/office/word/2010/wordprocessingDrawing" xmlns:wp="http://schemas.openxmlformats.org/drawingml/2006/wordprocessingDrawing" xmlns:w10="urn:schemas-microsoft-com:office:word" xmlns:w="http://schemas.openxmlformats.org/wordprocessingml/2006/main" xmlns:w14="http://schemas.microsoft.com/office/word/2010/wordml" xmlns:w15="http://schemas.microsoft.com/office/word/2012/wordml" xmlns:wpg="http://schemas.microsoft.com/office/word/2010/wordprocessingGroup" xmlns:wpi="http://schemas.microsoft.com/office/word/2010/wordprocessingInk" xmlns:wne="http://schemas.microsoft.com/office/word/2006/wordml" xmlns:wps="http://schemas.microsoft.com/office/word/2010/wordprocessingShape" mc:Ignorable="w14 w15 wp14">
   <w:p>
     <w:pPr>
       <w:pStyle w:val="Header"/>
@@ -13385,7 +13281,7 @@
 </file>
 
 <file path=word/header4.xml><?xml version="1.0" encoding="utf-8"?>
-<w:hdr xmlns:wpc="http://schemas.microsoft.com/office/word/2010/wordprocessingCanvas" xmlns:cx="http://schemas.microsoft.com/office/drawing/2014/chartex" xmlns:cx1="http://schemas.microsoft.com/office/drawing/2015/9/8/chartex" xmlns:mc="http://schemas.openxmlformats.org/markup-compatibility/2006" xmlns:o="urn:schemas-microsoft-com:office:office" xmlns:r="http://schemas.openxmlformats.org/officeDocument/2006/relationships" xmlns:m="http://schemas.openxmlformats.org/officeDocument/2006/math" xmlns:v="urn:schemas-microsoft-com:vml" xmlns:wp14="http://schemas.microsoft.com/office/word/2010/wordprocessingDrawing" xmlns:wp="http://schemas.openxmlformats.org/drawingml/2006/wordprocessingDrawing" xmlns:w10="urn:schemas-microsoft-com:office:word" xmlns:w="http://schemas.openxmlformats.org/wordprocessingml/2006/main" xmlns:w14="http://schemas.microsoft.com/office/word/2010/wordml" xmlns:w15="http://schemas.microsoft.com/office/word/2012/wordml" xmlns:w16se="http://schemas.microsoft.com/office/word/2015/wordml/symex" xmlns:wpg="http://schemas.microsoft.com/office/word/2010/wordprocessingGroup" xmlns:wpi="http://schemas.microsoft.com/office/word/2010/wordprocessingInk" xmlns:wne="http://schemas.microsoft.com/office/word/2006/wordml" xmlns:wps="http://schemas.microsoft.com/office/word/2010/wordprocessingShape" mc:Ignorable="w14 w15 w16se wp14">
+<w:hdr xmlns:wpc="http://schemas.microsoft.com/office/word/2010/wordprocessingCanvas" xmlns:mc="http://schemas.openxmlformats.org/markup-compatibility/2006" xmlns:o="urn:schemas-microsoft-com:office:office" xmlns:r="http://schemas.openxmlformats.org/officeDocument/2006/relationships" xmlns:m="http://schemas.openxmlformats.org/officeDocument/2006/math" xmlns:v="urn:schemas-microsoft-com:vml" xmlns:wp14="http://schemas.microsoft.com/office/word/2010/wordprocessingDrawing" xmlns:wp="http://schemas.openxmlformats.org/drawingml/2006/wordprocessingDrawing" xmlns:w10="urn:schemas-microsoft-com:office:word" xmlns:w="http://schemas.openxmlformats.org/wordprocessingml/2006/main" xmlns:w14="http://schemas.microsoft.com/office/word/2010/wordml" xmlns:w15="http://schemas.microsoft.com/office/word/2012/wordml" xmlns:wpg="http://schemas.microsoft.com/office/word/2010/wordprocessingGroup" xmlns:wpi="http://schemas.microsoft.com/office/word/2010/wordprocessingInk" xmlns:wne="http://schemas.microsoft.com/office/word/2006/wordml" xmlns:wps="http://schemas.microsoft.com/office/word/2010/wordprocessingShape" mc:Ignorable="w14 w15 wp14">
   <w:p>
     <w:pPr>
       <w:pStyle w:val="Header"/>
@@ -13406,7 +13302,7 @@
 </file>
 
 <file path=word/header5.xml><?xml version="1.0" encoding="utf-8"?>
-<w:hdr xmlns:wpc="http://schemas.microsoft.com/office/word/2010/wordprocessingCanvas" xmlns:cx="http://schemas.microsoft.com/office/drawing/2014/chartex" xmlns:cx1="http://schemas.microsoft.com/office/drawing/2015/9/8/chartex" xmlns:mc="http://schemas.openxmlformats.org/markup-compatibility/2006" xmlns:o="urn:schemas-microsoft-com:office:office" xmlns:r="http://schemas.openxmlformats.org/officeDocument/2006/relationships" xmlns:m="http://schemas.openxmlformats.org/officeDocument/2006/math" xmlns:v="urn:schemas-microsoft-com:vml" xmlns:wp14="http://schemas.microsoft.com/office/word/2010/wordprocessingDrawing" xmlns:wp="http://schemas.openxmlformats.org/drawingml/2006/wordprocessingDrawing" xmlns:w10="urn:schemas-microsoft-com:office:word" xmlns:w="http://schemas.openxmlformats.org/wordprocessingml/2006/main" xmlns:w14="http://schemas.microsoft.com/office/word/2010/wordml" xmlns:w15="http://schemas.microsoft.com/office/word/2012/wordml" xmlns:w16se="http://schemas.microsoft.com/office/word/2015/wordml/symex" xmlns:wpg="http://schemas.microsoft.com/office/word/2010/wordprocessingGroup" xmlns:wpi="http://schemas.microsoft.com/office/word/2010/wordprocessingInk" xmlns:wne="http://schemas.microsoft.com/office/word/2006/wordml" xmlns:wps="http://schemas.microsoft.com/office/word/2010/wordprocessingShape" mc:Ignorable="w14 w15 w16se wp14">
+<w:hdr xmlns:wpc="http://schemas.microsoft.com/office/word/2010/wordprocessingCanvas" xmlns:mc="http://schemas.openxmlformats.org/markup-compatibility/2006" xmlns:o="urn:schemas-microsoft-com:office:office" xmlns:r="http://schemas.openxmlformats.org/officeDocument/2006/relationships" xmlns:m="http://schemas.openxmlformats.org/officeDocument/2006/math" xmlns:v="urn:schemas-microsoft-com:vml" xmlns:wp14="http://schemas.microsoft.com/office/word/2010/wordprocessingDrawing" xmlns:wp="http://schemas.openxmlformats.org/drawingml/2006/wordprocessingDrawing" xmlns:w10="urn:schemas-microsoft-com:office:word" xmlns:w="http://schemas.openxmlformats.org/wordprocessingml/2006/main" xmlns:w14="http://schemas.microsoft.com/office/word/2010/wordml" xmlns:w15="http://schemas.microsoft.com/office/word/2012/wordml" xmlns:wpg="http://schemas.microsoft.com/office/word/2010/wordprocessingGroup" xmlns:wpi="http://schemas.microsoft.com/office/word/2010/wordprocessingInk" xmlns:wne="http://schemas.microsoft.com/office/word/2006/wordml" xmlns:wps="http://schemas.microsoft.com/office/word/2010/wordprocessingShape" mc:Ignorable="w14 w15 wp14">
   <w:p>
     <w:pPr>
       <w:widowControl w:val="0"/>
@@ -13427,6 +13323,7 @@
       </w:rPr>
     </w:pPr>
     <w:proofErr w:type="spellStart"/>
+    <w:proofErr w:type="gramStart"/>
     <w:r>
       <w:rPr>
         <w:rFonts w:ascii="BRH Devanagari RN" w:eastAsiaTheme="minorHAnsi" w:hAnsi="BRH Devanagari RN" w:cs="BRH Devanagari"/>
@@ -13439,6 +13336,7 @@
       <w:t>bÉlÉxÉÎlkÉÈ</w:t>
     </w:r>
     <w:proofErr w:type="spellEnd"/>
+    <w:proofErr w:type="gramEnd"/>
     <w:r>
       <w:rPr>
         <w:rFonts w:ascii="BRH Devanagari RN" w:hAnsi="BRH Devanagari RN" w:cs="BRH Devanagari Extra"/>
@@ -13460,19 +13358,7 @@
         <w:szCs w:val="40"/>
         <w:lang w:bidi="ar-SA"/>
       </w:rPr>
-      <w:t xml:space="preserve"> - Ì²</w:t>
-    </w:r>
-    <w:proofErr w:type="gramStart"/>
-    <w:r>
-      <w:rPr>
-        <w:rFonts w:ascii="BRH Devanagari RN" w:hAnsi="BRH Devanagari RN" w:cs="BRH Devanagari Extra"/>
-        <w:b/>
-        <w:color w:val="000000"/>
-        <w:sz w:val="36"/>
-        <w:szCs w:val="40"/>
-        <w:lang w:bidi="ar-SA"/>
-      </w:rPr>
-      <w:t>iÉÏrÉMüÉhQ</w:t>
+      <w:t xml:space="preserve"> - Ì²iÉÏrÉMüÉhQ</w:t>
     </w:r>
     <w:r>
       <w:rPr>
@@ -13531,7 +13417,6 @@
       <w:t>È</w:t>
     </w:r>
     <w:proofErr w:type="spellEnd"/>
-    <w:proofErr w:type="gramEnd"/>
     <w:r>
       <w:rPr>
         <w:rFonts w:ascii="BRH Devanagari RN" w:hAnsi="BRH Devanagari RN" w:cs="BRH Devanagari Extra"/>
@@ -13583,7 +13468,7 @@
 </file>
 
 <file path=word/header6.xml><?xml version="1.0" encoding="utf-8"?>
-<w:hdr xmlns:wpc="http://schemas.microsoft.com/office/word/2010/wordprocessingCanvas" xmlns:cx="http://schemas.microsoft.com/office/drawing/2014/chartex" xmlns:cx1="http://schemas.microsoft.com/office/drawing/2015/9/8/chartex" xmlns:mc="http://schemas.openxmlformats.org/markup-compatibility/2006" xmlns:o="urn:schemas-microsoft-com:office:office" xmlns:r="http://schemas.openxmlformats.org/officeDocument/2006/relationships" xmlns:m="http://schemas.openxmlformats.org/officeDocument/2006/math" xmlns:v="urn:schemas-microsoft-com:vml" xmlns:wp14="http://schemas.microsoft.com/office/word/2010/wordprocessingDrawing" xmlns:wp="http://schemas.openxmlformats.org/drawingml/2006/wordprocessingDrawing" xmlns:w10="urn:schemas-microsoft-com:office:word" xmlns:w="http://schemas.openxmlformats.org/wordprocessingml/2006/main" xmlns:w14="http://schemas.microsoft.com/office/word/2010/wordml" xmlns:w15="http://schemas.microsoft.com/office/word/2012/wordml" xmlns:w16se="http://schemas.microsoft.com/office/word/2015/wordml/symex" xmlns:wpg="http://schemas.microsoft.com/office/word/2010/wordprocessingGroup" xmlns:wpi="http://schemas.microsoft.com/office/word/2010/wordprocessingInk" xmlns:wne="http://schemas.microsoft.com/office/word/2006/wordml" xmlns:wps="http://schemas.microsoft.com/office/word/2010/wordprocessingShape" mc:Ignorable="w14 w15 w16se wp14">
+<w:hdr xmlns:wpc="http://schemas.microsoft.com/office/word/2010/wordprocessingCanvas" xmlns:mc="http://schemas.openxmlformats.org/markup-compatibility/2006" xmlns:o="urn:schemas-microsoft-com:office:office" xmlns:r="http://schemas.openxmlformats.org/officeDocument/2006/relationships" xmlns:m="http://schemas.openxmlformats.org/officeDocument/2006/math" xmlns:v="urn:schemas-microsoft-com:vml" xmlns:wp14="http://schemas.microsoft.com/office/word/2010/wordprocessingDrawing" xmlns:wp="http://schemas.openxmlformats.org/drawingml/2006/wordprocessingDrawing" xmlns:w10="urn:schemas-microsoft-com:office:word" xmlns:w="http://schemas.openxmlformats.org/wordprocessingml/2006/main" xmlns:w14="http://schemas.microsoft.com/office/word/2010/wordml" xmlns:w15="http://schemas.microsoft.com/office/word/2012/wordml" xmlns:wpg="http://schemas.microsoft.com/office/word/2010/wordprocessingGroup" xmlns:wpi="http://schemas.microsoft.com/office/word/2010/wordprocessingInk" xmlns:wne="http://schemas.microsoft.com/office/word/2006/wordml" xmlns:wps="http://schemas.microsoft.com/office/word/2010/wordprocessingShape" mc:Ignorable="w14 w15 wp14">
   <w:p>
     <w:pPr>
       <w:widowControl w:val="0"/>
@@ -13604,6 +13489,7 @@
       </w:rPr>
     </w:pPr>
     <w:proofErr w:type="spellStart"/>
+    <w:proofErr w:type="gramStart"/>
     <w:r>
       <w:rPr>
         <w:rFonts w:ascii="BRH Devanagari RN" w:eastAsiaTheme="minorHAnsi" w:hAnsi="BRH Devanagari RN" w:cs="BRH Devanagari"/>
@@ -13616,6 +13502,7 @@
       <w:t>bÉlÉxÉÎlkÉÈ</w:t>
     </w:r>
     <w:proofErr w:type="spellEnd"/>
+    <w:proofErr w:type="gramEnd"/>
     <w:r>
       <w:rPr>
         <w:rFonts w:ascii="BRH Devanagari RN" w:hAnsi="BRH Devanagari RN" w:cs="BRH Devanagari Extra"/>
@@ -13729,7 +13616,6 @@
       <w:t xml:space="preserve"> </w:t>
     </w:r>
     <w:proofErr w:type="spellStart"/>
-    <w:proofErr w:type="gramStart"/>
     <w:r>
       <w:rPr>
         <w:rFonts w:ascii="BRH Devanagari RN" w:hAnsi="BRH Devanagari RN" w:cs="BRH Devanagari Extra"/>
@@ -13753,20 +13639,7 @@
         <w:szCs w:val="40"/>
         <w:lang w:bidi="ar-SA"/>
       </w:rPr>
-      <w:t xml:space="preserve">  (</w:t>
-    </w:r>
-    <w:proofErr w:type="gramEnd"/>
-    <w:r>
-      <w:rPr>
-        <w:rFonts w:ascii="BRH Devanagari RN" w:hAnsi="BRH Devanagari RN" w:cs="BRH Devanagari Extra"/>
-        <w:b/>
-        <w:bCs/>
-        <w:color w:val="000000"/>
-        <w:sz w:val="36"/>
-        <w:szCs w:val="40"/>
-        <w:lang w:bidi="ar-SA"/>
-      </w:rPr>
-      <w:t>2.1)</w:t>
+      <w:t xml:space="preserve">  (2.1)</w:t>
     </w:r>
   </w:p>
   <w:p>
@@ -13781,8 +13654,8 @@
 </file>
 
 <file path=word/numbering.xml><?xml version="1.0" encoding="utf-8"?>
-<w:numbering xmlns:wpc="http://schemas.microsoft.com/office/word/2010/wordprocessingCanvas" xmlns:cx="http://schemas.microsoft.com/office/drawing/2014/chartex" xmlns:cx1="http://schemas.microsoft.com/office/drawing/2015/9/8/chartex" xmlns:mc="http://schemas.openxmlformats.org/markup-compatibility/2006" xmlns:o="urn:schemas-microsoft-com:office:office" xmlns:r="http://schemas.openxmlformats.org/officeDocument/2006/relationships" xmlns:m="http://schemas.openxmlformats.org/officeDocument/2006/math" xmlns:v="urn:schemas-microsoft-com:vml" xmlns:wp14="http://schemas.microsoft.com/office/word/2010/wordprocessingDrawing" xmlns:wp="http://schemas.openxmlformats.org/drawingml/2006/wordprocessingDrawing" xmlns:w10="urn:schemas-microsoft-com:office:word" xmlns:w="http://schemas.openxmlformats.org/wordprocessingml/2006/main" xmlns:w14="http://schemas.microsoft.com/office/word/2010/wordml" xmlns:w15="http://schemas.microsoft.com/office/word/2012/wordml" xmlns:w16se="http://schemas.microsoft.com/office/word/2015/wordml/symex" xmlns:wpg="http://schemas.microsoft.com/office/word/2010/wordprocessingGroup" xmlns:wpi="http://schemas.microsoft.com/office/word/2010/wordprocessingInk" xmlns:wne="http://schemas.microsoft.com/office/word/2006/wordml" xmlns:wps="http://schemas.microsoft.com/office/word/2010/wordprocessingShape" mc:Ignorable="w14 w15 w16se wp14">
-  <w:abstractNum w:abstractNumId="0" w15:restartNumberingAfterBreak="0">
+<w:numbering xmlns:wpc="http://schemas.microsoft.com/office/word/2010/wordprocessingCanvas" xmlns:mc="http://schemas.openxmlformats.org/markup-compatibility/2006" xmlns:o="urn:schemas-microsoft-com:office:office" xmlns:r="http://schemas.openxmlformats.org/officeDocument/2006/relationships" xmlns:m="http://schemas.openxmlformats.org/officeDocument/2006/math" xmlns:v="urn:schemas-microsoft-com:vml" xmlns:wp14="http://schemas.microsoft.com/office/word/2010/wordprocessingDrawing" xmlns:wp="http://schemas.openxmlformats.org/drawingml/2006/wordprocessingDrawing" xmlns:w10="urn:schemas-microsoft-com:office:word" xmlns:w="http://schemas.openxmlformats.org/wordprocessingml/2006/main" xmlns:w14="http://schemas.microsoft.com/office/word/2010/wordml" xmlns:w15="http://schemas.microsoft.com/office/word/2012/wordml" xmlns:wpg="http://schemas.microsoft.com/office/word/2010/wordprocessingGroup" xmlns:wpi="http://schemas.microsoft.com/office/word/2010/wordprocessingInk" xmlns:wne="http://schemas.microsoft.com/office/word/2006/wordml" xmlns:wps="http://schemas.microsoft.com/office/word/2010/wordprocessingShape" mc:Ignorable="w14 w15 wp14">
+  <w:abstractNum w:abstractNumId="0">
     <w:nsid w:val="0B0439D0"/>
     <w:multiLevelType w:val="multilevel"/>
     <w:tmpl w:val="68DAD40C"/>
@@ -13907,7 +13780,7 @@
       </w:rPr>
     </w:lvl>
   </w:abstractNum>
-  <w:abstractNum w:abstractNumId="1" w15:restartNumberingAfterBreak="0">
+  <w:abstractNum w:abstractNumId="1">
     <w:nsid w:val="0EDA0587"/>
     <w:multiLevelType w:val="hybridMultilevel"/>
     <w:tmpl w:val="8440F25A"/>
@@ -13996,7 +13869,7 @@
       </w:pPr>
     </w:lvl>
   </w:abstractNum>
-  <w:abstractNum w:abstractNumId="2" w15:restartNumberingAfterBreak="0">
+  <w:abstractNum w:abstractNumId="2">
     <w:nsid w:val="29A37F53"/>
     <w:multiLevelType w:val="hybridMultilevel"/>
     <w:tmpl w:val="99504056"/>
@@ -14112,7 +13985,7 @@
       </w:rPr>
     </w:lvl>
   </w:abstractNum>
-  <w:abstractNum w:abstractNumId="3" w15:restartNumberingAfterBreak="0">
+  <w:abstractNum w:abstractNumId="3">
     <w:nsid w:val="38635D7F"/>
     <w:multiLevelType w:val="hybridMultilevel"/>
     <w:tmpl w:val="40A802EA"/>
@@ -14225,7 +14098,7 @@
       </w:rPr>
     </w:lvl>
   </w:abstractNum>
-  <w:abstractNum w:abstractNumId="4" w15:restartNumberingAfterBreak="0">
+  <w:abstractNum w:abstractNumId="4">
     <w:nsid w:val="47570F9D"/>
     <w:multiLevelType w:val="hybridMultilevel"/>
     <w:tmpl w:val="8190FAEC"/>
@@ -14312,7 +14185,7 @@
       </w:pPr>
     </w:lvl>
   </w:abstractNum>
-  <w:abstractNum w:abstractNumId="5" w15:restartNumberingAfterBreak="0">
+  <w:abstractNum w:abstractNumId="5">
     <w:nsid w:val="49767B4B"/>
     <w:multiLevelType w:val="hybridMultilevel"/>
     <w:tmpl w:val="64429F5E"/>
@@ -14405,7 +14278,7 @@
       </w:pPr>
     </w:lvl>
   </w:abstractNum>
-  <w:abstractNum w:abstractNumId="6" w15:restartNumberingAfterBreak="0">
+  <w:abstractNum w:abstractNumId="6">
     <w:nsid w:val="4CD431B7"/>
     <w:multiLevelType w:val="multilevel"/>
     <w:tmpl w:val="50CE5560"/>
@@ -14596,7 +14469,7 @@
 </file>
 
 <file path=word/styles.xml><?xml version="1.0" encoding="utf-8"?>
-<w:styles xmlns:mc="http://schemas.openxmlformats.org/markup-compatibility/2006" xmlns:r="http://schemas.openxmlformats.org/officeDocument/2006/relationships" xmlns:w="http://schemas.openxmlformats.org/wordprocessingml/2006/main" xmlns:w14="http://schemas.microsoft.com/office/word/2010/wordml" xmlns:w15="http://schemas.microsoft.com/office/word/2012/wordml" xmlns:w16se="http://schemas.microsoft.com/office/word/2015/wordml/symex" mc:Ignorable="w14 w15 w16se">
+<w:styles xmlns:mc="http://schemas.openxmlformats.org/markup-compatibility/2006" xmlns:r="http://schemas.openxmlformats.org/officeDocument/2006/relationships" xmlns:w="http://schemas.openxmlformats.org/wordprocessingml/2006/main" xmlns:w14="http://schemas.microsoft.com/office/word/2010/wordml" xmlns:w15="http://schemas.microsoft.com/office/word/2012/wordml" mc:Ignorable="w14 w15">
   <w:docDefaults>
     <w:rPrDefault>
       <w:rPr>

</xml_diff>